<commit_message>
Added prog lab 6
</commit_message>
<xml_diff>
--- a/sem-2/db/lab-2/db-lab2-СандовК-P3113.docx
+++ b/sem-2/db/lab-2/db-lab2-СандовК-P3113.docx
@@ -453,7 +453,7 @@
       <w:pPr>
         <w:pStyle w:val="1"/>
       </w:pPr>
-      <w:bookmarkStart w:id="1" w:name="_Toc128085405"/>
+      <w:bookmarkStart w:id="1" w:name="_Toc130637169"/>
       <w:r>
         <w:lastRenderedPageBreak/>
         <w:t>Оглавление</w:t>
@@ -509,7 +509,7 @@
             </w:rPr>
             <w:fldChar w:fldCharType="separate"/>
           </w:r>
-          <w:hyperlink w:anchor="_Toc128085405" w:history="1">
+          <w:hyperlink w:anchor="_Toc130637169" w:history="1">
             <w:r>
               <w:rPr>
                 <w:rStyle w:val="a4"/>
@@ -536,7 +536,7 @@
                 <w:noProof/>
                 <w:webHidden/>
               </w:rPr>
-              <w:instrText xml:space="preserve"> PAGEREF _Toc128085405 \h </w:instrText>
+              <w:instrText xml:space="preserve"> PAGEREF _Toc130637169 \h </w:instrText>
             </w:r>
             <w:r>
               <w:rPr>
@@ -577,7 +577,7 @@
               <w:lang w:eastAsia="ru-RU"/>
             </w:rPr>
           </w:pPr>
-          <w:hyperlink w:anchor="_Toc128085406" w:history="1">
+          <w:hyperlink w:anchor="_Toc130637170" w:history="1">
             <w:r>
               <w:rPr>
                 <w:rStyle w:val="a4"/>
@@ -604,7 +604,7 @@
                 <w:noProof/>
                 <w:webHidden/>
               </w:rPr>
-              <w:instrText xml:space="preserve"> PAGEREF _Toc128085406 \h </w:instrText>
+              <w:instrText xml:space="preserve"> PAGEREF _Toc130637170 \h </w:instrText>
             </w:r>
             <w:r>
               <w:rPr>
@@ -645,13 +645,13 @@
               <w:lang w:eastAsia="ru-RU"/>
             </w:rPr>
           </w:pPr>
-          <w:hyperlink w:anchor="_Toc128085407" w:history="1">
+          <w:hyperlink w:anchor="_Toc130637171" w:history="1">
             <w:r>
               <w:rPr>
                 <w:rStyle w:val="a4"/>
                 <w:noProof/>
               </w:rPr>
-              <w:t>Описание предметной области</w:t>
+              <w:t>Реализация SQL-запросов</w:t>
             </w:r>
             <w:r>
               <w:rPr>
@@ -672,75 +672,7 @@
                 <w:noProof/>
                 <w:webHidden/>
               </w:rPr>
-              <w:instrText xml:space="preserve"> PAGEREF _Toc128085407 \h </w:instrText>
-            </w:r>
-            <w:r>
-              <w:rPr>
-                <w:noProof/>
-                <w:webHidden/>
-              </w:rPr>
-            </w:r>
-            <w:r>
-              <w:rPr>
-                <w:noProof/>
-                <w:webHidden/>
-              </w:rPr>
-              <w:fldChar w:fldCharType="separate"/>
-            </w:r>
-            <w:r>
-              <w:rPr>
-                <w:noProof/>
-                <w:webHidden/>
-              </w:rPr>
-              <w:t>4</w:t>
-            </w:r>
-            <w:r>
-              <w:rPr>
-                <w:noProof/>
-                <w:webHidden/>
-              </w:rPr>
-              <w:fldChar w:fldCharType="end"/>
-            </w:r>
-          </w:hyperlink>
-        </w:p>
-        <w:p>
-          <w:pPr>
-            <w:pStyle w:val="11"/>
-            <w:rPr>
-              <w:rFonts w:asciiTheme="minorHAnsi" w:eastAsiaTheme="minorEastAsia" w:hAnsiTheme="minorHAnsi"/>
-              <w:noProof/>
-              <w:sz w:val="22"/>
-              <w:lang w:eastAsia="ru-RU"/>
-            </w:rPr>
-          </w:pPr>
-          <w:hyperlink w:anchor="_Toc128085408" w:history="1">
-            <w:r>
-              <w:rPr>
-                <w:rStyle w:val="a4"/>
-                <w:noProof/>
-              </w:rPr>
-              <w:t>Список сущностей и их классификация</w:t>
-            </w:r>
-            <w:r>
-              <w:rPr>
-                <w:noProof/>
-                <w:webHidden/>
-              </w:rPr>
-              <w:tab/>
-            </w:r>
-            <w:r>
-              <w:rPr>
-                <w:noProof/>
-                <w:webHidden/>
-              </w:rPr>
-              <w:fldChar w:fldCharType="begin"/>
-            </w:r>
-            <w:r>
-              <w:rPr>
-                <w:noProof/>
-                <w:webHidden/>
-              </w:rPr>
-              <w:instrText xml:space="preserve"> PAGEREF _Toc128085408 \h </w:instrText>
+              <w:instrText xml:space="preserve"> PAGEREF _Toc130637171 \h </w:instrText>
             </w:r>
             <w:r>
               <w:rPr>
@@ -781,14 +713,16 @@
               <w:lang w:eastAsia="ru-RU"/>
             </w:rPr>
           </w:pPr>
-          <w:hyperlink w:anchor="_Toc128085409" w:history="1">
+          <w:hyperlink w:anchor="_Toc130637172" w:history="1">
             <w:r>
               <w:rPr>
                 <w:rStyle w:val="a4"/>
                 <w:noProof/>
               </w:rPr>
-              <w:t>Инфологическая модель</w:t>
+              <w:t>Заключение</w:t>
             </w:r>
+            <w:bookmarkStart w:id="2" w:name="_GoBack"/>
+            <w:bookmarkEnd w:id="2"/>
             <w:r>
               <w:rPr>
                 <w:noProof/>
@@ -808,7 +742,7 @@
                 <w:noProof/>
                 <w:webHidden/>
               </w:rPr>
-              <w:instrText xml:space="preserve"> PAGEREF _Toc128085409 \h </w:instrText>
+              <w:instrText xml:space="preserve"> PAGEREF _Toc130637172 \h </w:instrText>
             </w:r>
             <w:r>
               <w:rPr>
@@ -840,210 +774,6 @@
           </w:hyperlink>
         </w:p>
         <w:p>
-          <w:pPr>
-            <w:pStyle w:val="11"/>
-            <w:rPr>
-              <w:rFonts w:asciiTheme="minorHAnsi" w:eastAsiaTheme="minorEastAsia" w:hAnsiTheme="minorHAnsi"/>
-              <w:noProof/>
-              <w:sz w:val="22"/>
-              <w:lang w:eastAsia="ru-RU"/>
-            </w:rPr>
-          </w:pPr>
-          <w:hyperlink w:anchor="_Toc128085410" w:history="1">
-            <w:r>
-              <w:rPr>
-                <w:rStyle w:val="a4"/>
-                <w:noProof/>
-              </w:rPr>
-              <w:t>Даталогическая модель</w:t>
-            </w:r>
-            <w:r>
-              <w:rPr>
-                <w:noProof/>
-                <w:webHidden/>
-              </w:rPr>
-              <w:tab/>
-            </w:r>
-            <w:r>
-              <w:rPr>
-                <w:noProof/>
-                <w:webHidden/>
-              </w:rPr>
-              <w:fldChar w:fldCharType="begin"/>
-            </w:r>
-            <w:r>
-              <w:rPr>
-                <w:noProof/>
-                <w:webHidden/>
-              </w:rPr>
-              <w:instrText xml:space="preserve"> PAGEREF _Toc128085410 \h </w:instrText>
-            </w:r>
-            <w:r>
-              <w:rPr>
-                <w:noProof/>
-                <w:webHidden/>
-              </w:rPr>
-            </w:r>
-            <w:r>
-              <w:rPr>
-                <w:noProof/>
-                <w:webHidden/>
-              </w:rPr>
-              <w:fldChar w:fldCharType="separate"/>
-            </w:r>
-            <w:r>
-              <w:rPr>
-                <w:noProof/>
-                <w:webHidden/>
-              </w:rPr>
-              <w:t>7</w:t>
-            </w:r>
-            <w:r>
-              <w:rPr>
-                <w:noProof/>
-                <w:webHidden/>
-              </w:rPr>
-              <w:fldChar w:fldCharType="end"/>
-            </w:r>
-          </w:hyperlink>
-        </w:p>
-        <w:p>
-          <w:pPr>
-            <w:pStyle w:val="11"/>
-            <w:rPr>
-              <w:rFonts w:asciiTheme="minorHAnsi" w:eastAsiaTheme="minorEastAsia" w:hAnsiTheme="minorHAnsi"/>
-              <w:noProof/>
-              <w:sz w:val="22"/>
-              <w:lang w:eastAsia="ru-RU"/>
-            </w:rPr>
-          </w:pPr>
-          <w:hyperlink w:anchor="_Toc128085411" w:history="1">
-            <w:r>
-              <w:rPr>
-                <w:rStyle w:val="a4"/>
-                <w:noProof/>
-              </w:rPr>
-              <w:t>Реализация даталогической модели на SQL</w:t>
-            </w:r>
-            <w:r>
-              <w:rPr>
-                <w:noProof/>
-                <w:webHidden/>
-              </w:rPr>
-              <w:tab/>
-            </w:r>
-            <w:r>
-              <w:rPr>
-                <w:noProof/>
-                <w:webHidden/>
-              </w:rPr>
-              <w:fldChar w:fldCharType="begin"/>
-            </w:r>
-            <w:r>
-              <w:rPr>
-                <w:noProof/>
-                <w:webHidden/>
-              </w:rPr>
-              <w:instrText xml:space="preserve"> PAGEREF _Toc128085411 \h </w:instrText>
-            </w:r>
-            <w:r>
-              <w:rPr>
-                <w:noProof/>
-                <w:webHidden/>
-              </w:rPr>
-            </w:r>
-            <w:r>
-              <w:rPr>
-                <w:noProof/>
-                <w:webHidden/>
-              </w:rPr>
-              <w:fldChar w:fldCharType="separate"/>
-            </w:r>
-            <w:r>
-              <w:rPr>
-                <w:noProof/>
-                <w:webHidden/>
-              </w:rPr>
-              <w:t>8</w:t>
-            </w:r>
-            <w:r>
-              <w:rPr>
-                <w:noProof/>
-                <w:webHidden/>
-              </w:rPr>
-              <w:fldChar w:fldCharType="end"/>
-            </w:r>
-          </w:hyperlink>
-        </w:p>
-        <w:p>
-          <w:pPr>
-            <w:pStyle w:val="11"/>
-            <w:rPr>
-              <w:rFonts w:asciiTheme="minorHAnsi" w:eastAsiaTheme="minorEastAsia" w:hAnsiTheme="minorHAnsi"/>
-              <w:noProof/>
-              <w:sz w:val="22"/>
-              <w:lang w:eastAsia="ru-RU"/>
-            </w:rPr>
-          </w:pPr>
-          <w:hyperlink w:anchor="_Toc128085412" w:history="1">
-            <w:r>
-              <w:rPr>
-                <w:rStyle w:val="a4"/>
-                <w:noProof/>
-              </w:rPr>
-              <w:t>Заключение</w:t>
-            </w:r>
-            <w:r>
-              <w:rPr>
-                <w:noProof/>
-                <w:webHidden/>
-              </w:rPr>
-              <w:tab/>
-            </w:r>
-            <w:r>
-              <w:rPr>
-                <w:noProof/>
-                <w:webHidden/>
-              </w:rPr>
-              <w:fldChar w:fldCharType="begin"/>
-            </w:r>
-            <w:r>
-              <w:rPr>
-                <w:noProof/>
-                <w:webHidden/>
-              </w:rPr>
-              <w:instrText xml:space="preserve"> PAGEREF _Toc128085412 \h </w:instrText>
-            </w:r>
-            <w:r>
-              <w:rPr>
-                <w:noProof/>
-                <w:webHidden/>
-              </w:rPr>
-            </w:r>
-            <w:r>
-              <w:rPr>
-                <w:noProof/>
-                <w:webHidden/>
-              </w:rPr>
-              <w:fldChar w:fldCharType="separate"/>
-            </w:r>
-            <w:r>
-              <w:rPr>
-                <w:noProof/>
-                <w:webHidden/>
-              </w:rPr>
-              <w:t>9</w:t>
-            </w:r>
-            <w:r>
-              <w:rPr>
-                <w:noProof/>
-                <w:webHidden/>
-              </w:rPr>
-              <w:fldChar w:fldCharType="end"/>
-            </w:r>
-          </w:hyperlink>
-        </w:p>
-        <w:p>
           <w:r>
             <w:rPr>
               <w:b/>
@@ -1059,14 +789,14 @@
       <w:pPr>
         <w:pStyle w:val="1"/>
       </w:pPr>
-      <w:bookmarkStart w:id="2" w:name="_Toc114152818"/>
-      <w:bookmarkStart w:id="3" w:name="_Toc128085406"/>
+      <w:bookmarkStart w:id="3" w:name="_Toc114152818"/>
+      <w:bookmarkStart w:id="4" w:name="_Toc130637170"/>
       <w:r>
         <w:lastRenderedPageBreak/>
         <w:t>Задание</w:t>
       </w:r>
-      <w:bookmarkEnd w:id="2"/>
       <w:bookmarkEnd w:id="3"/>
+      <w:bookmarkEnd w:id="4"/>
     </w:p>
     <w:p>
       <w:pPr>
@@ -1684,15 +1414,15 @@
       <w:pPr>
         <w:pStyle w:val="1"/>
       </w:pPr>
-      <w:bookmarkStart w:id="4" w:name="_Toc128085411"/>
+      <w:bookmarkStart w:id="5" w:name="_Toc130637171"/>
       <w:r>
         <w:lastRenderedPageBreak/>
         <w:t xml:space="preserve">Реализация </w:t>
       </w:r>
-      <w:bookmarkEnd w:id="4"/>
       <w:r>
         <w:t>SQL-запросов</w:t>
       </w:r>
+      <w:bookmarkEnd w:id="5"/>
     </w:p>
     <w:p>
       <w:pPr>
@@ -1739,19 +1469,7 @@
           <w:rPr>
             <w:rStyle w:val="a4"/>
           </w:rPr>
-          <w:t>https://github.com/amphyxs/vt-labas/tree/main/sem-2/db/lab-2/t</w:t>
-        </w:r>
-        <w:r>
-          <w:rPr>
-            <w:rStyle w:val="a4"/>
-          </w:rPr>
-          <w:t>a</w:t>
-        </w:r>
-        <w:r>
-          <w:rPr>
-            <w:rStyle w:val="a4"/>
-          </w:rPr>
-          <w:t>sk-1.sql</w:t>
+          <w:t>https://github.com/amphyxs/vt-labas/tree/main/sem-2/db/lab-2/task-1.sql</w:t>
         </w:r>
       </w:hyperlink>
       <w:r>
@@ -1769,13 +1487,7 @@
         <w:rPr>
           <w:rStyle w:val="af5"/>
         </w:rPr>
-        <w:t>Задание 2</w:t>
-      </w:r>
-      <w:r>
-        <w:rPr>
-          <w:rStyle w:val="af5"/>
-        </w:rPr>
-        <w:t>:</w:t>
+        <w:t>Задание 2:</w:t>
       </w:r>
     </w:p>
     <w:p>
@@ -1805,13 +1517,7 @@
         <w:rPr>
           <w:rStyle w:val="af5"/>
         </w:rPr>
-        <w:t>Задание 3</w:t>
-      </w:r>
-      <w:r>
-        <w:rPr>
-          <w:rStyle w:val="af5"/>
-        </w:rPr>
-        <w:t>:</w:t>
+        <w:t>Задание 3:</w:t>
       </w:r>
     </w:p>
     <w:p>
@@ -1841,13 +1547,7 @@
         <w:rPr>
           <w:rStyle w:val="af5"/>
         </w:rPr>
-        <w:t>Задание 4</w:t>
-      </w:r>
-      <w:r>
-        <w:rPr>
-          <w:rStyle w:val="af5"/>
-        </w:rPr>
-        <w:t>:</w:t>
+        <w:t>Задание 4:</w:t>
       </w:r>
     </w:p>
     <w:p>
@@ -1877,13 +1577,7 @@
         <w:rPr>
           <w:rStyle w:val="af5"/>
         </w:rPr>
-        <w:t>Задание 5</w:t>
-      </w:r>
-      <w:r>
-        <w:rPr>
-          <w:rStyle w:val="af5"/>
-        </w:rPr>
-        <w:t>:</w:t>
+        <w:t>Задание 5:</w:t>
       </w:r>
     </w:p>
     <w:p>
@@ -1913,13 +1607,7 @@
         <w:rPr>
           <w:rStyle w:val="af5"/>
         </w:rPr>
-        <w:t>Задание 6</w:t>
-      </w:r>
-      <w:r>
-        <w:rPr>
-          <w:rStyle w:val="af5"/>
-        </w:rPr>
-        <w:t>:</w:t>
+        <w:t>Задание 6:</w:t>
       </w:r>
     </w:p>
     <w:p>
@@ -1949,13 +1637,7 @@
         <w:rPr>
           <w:rStyle w:val="af5"/>
         </w:rPr>
-        <w:t>Задание 7</w:t>
-      </w:r>
-      <w:r>
-        <w:rPr>
-          <w:rStyle w:val="af5"/>
-        </w:rPr>
-        <w:t>:</w:t>
+        <w:t>Задание 7:</w:t>
       </w:r>
     </w:p>
     <w:p>
@@ -1967,21 +1649,7 @@
           <w:rPr>
             <w:rStyle w:val="a4"/>
           </w:rPr>
-          <w:t>https://github.com/amp</w:t>
-        </w:r>
-        <w:bookmarkStart w:id="5" w:name="_GoBack"/>
-        <w:bookmarkEnd w:id="5"/>
-        <w:r>
-          <w:rPr>
-            <w:rStyle w:val="a4"/>
-          </w:rPr>
-          <w:t>h</w:t>
-        </w:r>
-        <w:r>
-          <w:rPr>
-            <w:rStyle w:val="a4"/>
-          </w:rPr>
-          <w:t>yxs/vt-labas/tree/main/sem-2/db/lab-2/task-7.sql</w:t>
+          <w:t>https://github.com/amphyxs/vt-labas/tree/main/sem-2/db/lab-2/task-7.sql</w:t>
         </w:r>
       </w:hyperlink>
       <w:r>
@@ -2011,7 +1679,7 @@
           <w:u w:val="none"/>
         </w:rPr>
       </w:pPr>
-      <w:bookmarkStart w:id="6" w:name="_Toc128085412"/>
+      <w:bookmarkStart w:id="6" w:name="_Toc130637172"/>
       <w:r>
         <w:rPr>
           <w:rStyle w:val="af5"/>
@@ -4163,6 +3831,7 @@
   <w:style w:type="character" w:default="1" w:styleId="a0">
     <w:name w:val="Default Paragraph Font"/>
     <w:uiPriority w:val="1"/>
+    <w:semiHidden/>
     <w:unhideWhenUsed/>
   </w:style>
   <w:style w:type="table" w:default="1" w:styleId="a1">
@@ -4829,6 +4498,7 @@
   <w:style w:type="character" w:default="1" w:styleId="a0">
     <w:name w:val="Default Paragraph Font"/>
     <w:uiPriority w:val="1"/>
+    <w:semiHidden/>
     <w:unhideWhenUsed/>
   </w:style>
   <w:style w:type="table" w:default="1" w:styleId="a1">
@@ -5621,7 +5291,7 @@
 </file>
 
 <file path=customXml/itemProps1.xml><?xml version="1.0" encoding="utf-8"?>
-<ds:datastoreItem xmlns:ds="http://schemas.openxmlformats.org/officeDocument/2006/customXml" ds:itemID="{368ED4F1-C766-43D3-B476-9AA3CA4F3643}">
+<ds:datastoreItem xmlns:ds="http://schemas.openxmlformats.org/officeDocument/2006/customXml" ds:itemID="{208596B9-9A6C-412F-A6AA-4502F43495B4}">
   <ds:schemaRefs>
     <ds:schemaRef ds:uri="http://schemas.openxmlformats.org/officeDocument/2006/bibliography"/>
   </ds:schemaRefs>

</xml_diff>